<commit_message>
rregullime per caseclassifcaion edhe reportregisterstatustype
</commit_message>
<xml_diff>
--- a/Dokumentimi i API.docx
+++ b/Dokumentimi i API.docx
@@ -1057,6 +1057,8 @@
               <w:rFonts w:asciiTheme="minorHAnsi" w:eastAsiaTheme="minorEastAsia" w:hAnsiTheme="minorHAnsi" w:cstheme="minorBidi"/>
               <w:noProof/>
               <w:kern w:val="2"/>
+              <w:sz w:val="24"/>
+              <w:szCs w:val="24"/>
               <w:lang w:val="en-US"/>
               <w14:ligatures w14:val="standardContextual"/>
             </w:rPr>
@@ -1070,7 +1072,7 @@
           <w:r>
             <w:fldChar w:fldCharType="separate"/>
           </w:r>
-          <w:hyperlink w:anchor="_Toc160800832" w:history="1">
+          <w:hyperlink w:anchor="_Toc195187031" w:history="1">
             <w:r>
               <w:rPr>
                 <w:rStyle w:val="Hyperlink"/>
@@ -1083,6 +1085,8 @@
                 <w:rFonts w:asciiTheme="minorHAnsi" w:eastAsiaTheme="minorEastAsia" w:hAnsiTheme="minorHAnsi" w:cstheme="minorBidi"/>
                 <w:noProof/>
                 <w:kern w:val="2"/>
+                <w:sz w:val="24"/>
+                <w:szCs w:val="24"/>
                 <w:lang w:val="en-US"/>
                 <w14:ligatures w14:val="standardContextual"/>
               </w:rPr>
@@ -1114,7 +1118,7 @@
                 <w:noProof/>
                 <w:webHidden/>
               </w:rPr>
-              <w:instrText xml:space="preserve"> PAGEREF _Toc160800832 \h </w:instrText>
+              <w:instrText xml:space="preserve"> PAGEREF _Toc195187031 \h </w:instrText>
             </w:r>
             <w:r>
               <w:rPr>
@@ -1134,7 +1138,7 @@
                 <w:noProof/>
                 <w:webHidden/>
               </w:rPr>
-              <w:t>4</w:t>
+              <w:t>3</w:t>
             </w:r>
             <w:r>
               <w:rPr>
@@ -1156,11 +1160,13 @@
               <w:rFonts w:asciiTheme="minorHAnsi" w:eastAsiaTheme="minorEastAsia" w:hAnsiTheme="minorHAnsi" w:cstheme="minorBidi"/>
               <w:noProof/>
               <w:kern w:val="2"/>
+              <w:sz w:val="24"/>
+              <w:szCs w:val="24"/>
               <w:lang w:val="en-US"/>
               <w14:ligatures w14:val="standardContextual"/>
             </w:rPr>
           </w:pPr>
-          <w:hyperlink w:anchor="_Toc160800833" w:history="1">
+          <w:hyperlink w:anchor="_Toc195187032" w:history="1">
             <w:r>
               <w:rPr>
                 <w:rStyle w:val="Hyperlink"/>
@@ -1173,6 +1179,8 @@
                 <w:rFonts w:asciiTheme="minorHAnsi" w:eastAsiaTheme="minorEastAsia" w:hAnsiTheme="minorHAnsi" w:cstheme="minorBidi"/>
                 <w:noProof/>
                 <w:kern w:val="2"/>
+                <w:sz w:val="24"/>
+                <w:szCs w:val="24"/>
                 <w:lang w:val="en-US"/>
                 <w14:ligatures w14:val="standardContextual"/>
               </w:rPr>
@@ -1204,7 +1212,7 @@
                 <w:noProof/>
                 <w:webHidden/>
               </w:rPr>
-              <w:instrText xml:space="preserve"> PAGEREF _Toc160800833 \h </w:instrText>
+              <w:instrText xml:space="preserve"> PAGEREF _Toc195187032 \h </w:instrText>
             </w:r>
             <w:r>
               <w:rPr>
@@ -1245,11 +1253,13 @@
               <w:rFonts w:asciiTheme="minorHAnsi" w:eastAsiaTheme="minorEastAsia" w:hAnsiTheme="minorHAnsi" w:cstheme="minorBidi"/>
               <w:noProof/>
               <w:kern w:val="2"/>
+              <w:sz w:val="24"/>
+              <w:szCs w:val="24"/>
               <w:lang w:val="en-US"/>
               <w14:ligatures w14:val="standardContextual"/>
             </w:rPr>
           </w:pPr>
-          <w:hyperlink w:anchor="_Toc160800834" w:history="1">
+          <w:hyperlink w:anchor="_Toc195187033" w:history="1">
             <w:r>
               <w:rPr>
                 <w:rStyle w:val="Hyperlink"/>
@@ -1276,7 +1286,7 @@
                 <w:noProof/>
                 <w:webHidden/>
               </w:rPr>
-              <w:instrText xml:space="preserve"> PAGEREF _Toc160800834 \h </w:instrText>
+              <w:instrText xml:space="preserve"> PAGEREF _Toc195187033 \h </w:instrText>
             </w:r>
             <w:r>
               <w:rPr>
@@ -1317,17 +1327,19 @@
               <w:rFonts w:asciiTheme="minorHAnsi" w:eastAsiaTheme="minorEastAsia" w:hAnsiTheme="minorHAnsi" w:cstheme="minorBidi"/>
               <w:noProof/>
               <w:kern w:val="2"/>
+              <w:sz w:val="24"/>
+              <w:szCs w:val="24"/>
               <w:lang w:val="en-US"/>
               <w14:ligatures w14:val="standardContextual"/>
             </w:rPr>
           </w:pPr>
-          <w:hyperlink w:anchor="_Toc160800835" w:history="1">
+          <w:hyperlink w:anchor="_Toc195187034" w:history="1">
             <w:r>
               <w:rPr>
                 <w:rStyle w:val="Hyperlink"/>
                 <w:noProof/>
               </w:rPr>
-              <w:t>GetProffesion</w:t>
+              <w:t>CaseClassificationType</w:t>
             </w:r>
             <w:r>
               <w:rPr>
@@ -1348,7 +1360,7 @@
                 <w:noProof/>
                 <w:webHidden/>
               </w:rPr>
-              <w:instrText xml:space="preserve"> PAGEREF _Toc160800835 \h </w:instrText>
+              <w:instrText xml:space="preserve"> PAGEREF _Toc195187034 \h </w:instrText>
             </w:r>
             <w:r>
               <w:rPr>
@@ -1389,17 +1401,19 @@
               <w:rFonts w:asciiTheme="minorHAnsi" w:eastAsiaTheme="minorEastAsia" w:hAnsiTheme="minorHAnsi" w:cstheme="minorBidi"/>
               <w:noProof/>
               <w:kern w:val="2"/>
+              <w:sz w:val="24"/>
+              <w:szCs w:val="24"/>
               <w:lang w:val="en-US"/>
               <w14:ligatures w14:val="standardContextual"/>
             </w:rPr>
           </w:pPr>
-          <w:hyperlink w:anchor="_Toc160800836" w:history="1">
+          <w:hyperlink w:anchor="_Toc195187035" w:history="1">
             <w:r>
               <w:rPr>
                 <w:rStyle w:val="Hyperlink"/>
                 <w:noProof/>
               </w:rPr>
-              <w:t>GetCitizenship</w:t>
+              <w:t>DiseaseInfectionType</w:t>
             </w:r>
             <w:r>
               <w:rPr>
@@ -1420,7 +1434,7 @@
                 <w:noProof/>
                 <w:webHidden/>
               </w:rPr>
-              <w:instrText xml:space="preserve"> PAGEREF _Toc160800836 \h </w:instrText>
+              <w:instrText xml:space="preserve"> PAGEREF _Toc195187035 \h </w:instrText>
             </w:r>
             <w:r>
               <w:rPr>
@@ -1461,17 +1475,19 @@
               <w:rFonts w:asciiTheme="minorHAnsi" w:eastAsiaTheme="minorEastAsia" w:hAnsiTheme="minorHAnsi" w:cstheme="minorBidi"/>
               <w:noProof/>
               <w:kern w:val="2"/>
+              <w:sz w:val="24"/>
+              <w:szCs w:val="24"/>
               <w:lang w:val="en-US"/>
               <w14:ligatures w14:val="standardContextual"/>
             </w:rPr>
           </w:pPr>
-          <w:hyperlink w:anchor="_Toc160800837" w:history="1">
+          <w:hyperlink w:anchor="_Toc195187036" w:history="1">
             <w:r>
               <w:rPr>
                 <w:rStyle w:val="Hyperlink"/>
                 <w:noProof/>
               </w:rPr>
-              <w:t>GetEthnicAffiliation</w:t>
+              <w:t>DiseaseInfection</w:t>
             </w:r>
             <w:r>
               <w:rPr>
@@ -1492,7 +1508,7 @@
                 <w:noProof/>
                 <w:webHidden/>
               </w:rPr>
-              <w:instrText xml:space="preserve"> PAGEREF _Toc160800837 \h </w:instrText>
+              <w:instrText xml:space="preserve"> PAGEREF _Toc195187036 \h </w:instrText>
             </w:r>
             <w:r>
               <w:rPr>
@@ -1533,17 +1549,19 @@
               <w:rFonts w:asciiTheme="minorHAnsi" w:eastAsiaTheme="minorEastAsia" w:hAnsiTheme="minorHAnsi" w:cstheme="minorBidi"/>
               <w:noProof/>
               <w:kern w:val="2"/>
+              <w:sz w:val="24"/>
+              <w:szCs w:val="24"/>
               <w:lang w:val="en-US"/>
               <w14:ligatures w14:val="standardContextual"/>
             </w:rPr>
           </w:pPr>
-          <w:hyperlink w:anchor="_Toc160800838" w:history="1">
+          <w:hyperlink w:anchor="_Toc195187037" w:history="1">
             <w:r>
               <w:rPr>
                 <w:rStyle w:val="Hyperlink"/>
                 <w:noProof/>
               </w:rPr>
-              <w:t>GetCountry</w:t>
+              <w:t>Country</w:t>
             </w:r>
             <w:r>
               <w:rPr>
@@ -1564,7 +1582,7 @@
                 <w:noProof/>
                 <w:webHidden/>
               </w:rPr>
-              <w:instrText xml:space="preserve"> PAGEREF _Toc160800838 \h </w:instrText>
+              <w:instrText xml:space="preserve"> PAGEREF _Toc195187037 \h </w:instrText>
             </w:r>
             <w:r>
               <w:rPr>
@@ -1605,17 +1623,20 @@
               <w:rFonts w:asciiTheme="minorHAnsi" w:eastAsiaTheme="minorEastAsia" w:hAnsiTheme="minorHAnsi" w:cstheme="minorBidi"/>
               <w:noProof/>
               <w:kern w:val="2"/>
+              <w:sz w:val="24"/>
+              <w:szCs w:val="24"/>
               <w:lang w:val="en-US"/>
               <w14:ligatures w14:val="standardContextual"/>
             </w:rPr>
           </w:pPr>
-          <w:hyperlink w:anchor="_Toc160800839" w:history="1">
+          <w:hyperlink w:anchor="_Toc195187038" w:history="1">
             <w:r>
               <w:rPr>
                 <w:rStyle w:val="Hyperlink"/>
                 <w:noProof/>
-              </w:rPr>
-              <w:t>GetMunicipality</w:t>
+                <w:lang w:val="en-US"/>
+              </w:rPr>
+              <w:t>City</w:t>
             </w:r>
             <w:r>
               <w:rPr>
@@ -1636,7 +1657,7 @@
                 <w:noProof/>
                 <w:webHidden/>
               </w:rPr>
-              <w:instrText xml:space="preserve"> PAGEREF _Toc160800839 \h </w:instrText>
+              <w:instrText xml:space="preserve"> PAGEREF _Toc195187038 \h </w:instrText>
             </w:r>
             <w:r>
               <w:rPr>
@@ -1656,7 +1677,7 @@
                 <w:noProof/>
                 <w:webHidden/>
               </w:rPr>
-              <w:t>10</w:t>
+              <w:t>11</w:t>
             </w:r>
             <w:r>
               <w:rPr>
@@ -1677,17 +1698,19 @@
               <w:rFonts w:asciiTheme="minorHAnsi" w:eastAsiaTheme="minorEastAsia" w:hAnsiTheme="minorHAnsi" w:cstheme="minorBidi"/>
               <w:noProof/>
               <w:kern w:val="2"/>
+              <w:sz w:val="24"/>
+              <w:szCs w:val="24"/>
               <w:lang w:val="en-US"/>
               <w14:ligatures w14:val="standardContextual"/>
             </w:rPr>
           </w:pPr>
-          <w:hyperlink w:anchor="_Toc160800840" w:history="1">
+          <w:hyperlink w:anchor="_Toc195187039" w:history="1">
             <w:r>
               <w:rPr>
                 <w:rStyle w:val="Hyperlink"/>
                 <w:noProof/>
               </w:rPr>
-              <w:t>GetSettlement</w:t>
+              <w:t>Settlement</w:t>
             </w:r>
             <w:r>
               <w:rPr>
@@ -1708,7 +1731,7 @@
                 <w:noProof/>
                 <w:webHidden/>
               </w:rPr>
-              <w:instrText xml:space="preserve"> PAGEREF _Toc160800840 \h </w:instrText>
+              <w:instrText xml:space="preserve"> PAGEREF _Toc195187039 \h </w:instrText>
             </w:r>
             <w:r>
               <w:rPr>
@@ -1728,7 +1751,7 @@
                 <w:noProof/>
                 <w:webHidden/>
               </w:rPr>
-              <w:t>11</w:t>
+              <w:t>12</w:t>
             </w:r>
             <w:r>
               <w:rPr>
@@ -1749,17 +1772,19 @@
               <w:rFonts w:asciiTheme="minorHAnsi" w:eastAsiaTheme="minorEastAsia" w:hAnsiTheme="minorHAnsi" w:cstheme="minorBidi"/>
               <w:noProof/>
               <w:kern w:val="2"/>
+              <w:sz w:val="24"/>
+              <w:szCs w:val="24"/>
               <w:lang w:val="en-US"/>
               <w14:ligatures w14:val="standardContextual"/>
             </w:rPr>
           </w:pPr>
-          <w:hyperlink w:anchor="_Toc160800841" w:history="1">
+          <w:hyperlink w:anchor="_Toc195187040" w:history="1">
             <w:r>
               <w:rPr>
                 <w:rStyle w:val="Hyperlink"/>
                 <w:noProof/>
               </w:rPr>
-              <w:t>GetNaceCode</w:t>
+              <w:t>Examination</w:t>
             </w:r>
             <w:r>
               <w:rPr>
@@ -1780,7 +1805,7 @@
                 <w:noProof/>
                 <w:webHidden/>
               </w:rPr>
-              <w:instrText xml:space="preserve"> PAGEREF _Toc160800841 \h </w:instrText>
+              <w:instrText xml:space="preserve"> PAGEREF _Toc195187040 \h </w:instrText>
             </w:r>
             <w:r>
               <w:rPr>
@@ -1800,7 +1825,7 @@
                 <w:noProof/>
                 <w:webHidden/>
               </w:rPr>
-              <w:t>12</w:t>
+              <w:t>13</w:t>
             </w:r>
             <w:r>
               <w:rPr>
@@ -1821,17 +1846,19 @@
               <w:rFonts w:asciiTheme="minorHAnsi" w:eastAsiaTheme="minorEastAsia" w:hAnsiTheme="minorHAnsi" w:cstheme="minorBidi"/>
               <w:noProof/>
               <w:kern w:val="2"/>
+              <w:sz w:val="24"/>
+              <w:szCs w:val="24"/>
               <w:lang w:val="en-US"/>
               <w14:ligatures w14:val="standardContextual"/>
             </w:rPr>
           </w:pPr>
-          <w:hyperlink w:anchor="_Toc160800842" w:history="1">
+          <w:hyperlink w:anchor="_Toc195187041" w:history="1">
             <w:r>
               <w:rPr>
                 <w:rStyle w:val="Hyperlink"/>
                 <w:noProof/>
               </w:rPr>
-              <w:t>GetNaceType</w:t>
+              <w:t>ReportRegisterStatusType</w:t>
             </w:r>
             <w:r>
               <w:rPr>
@@ -1852,7 +1879,7 @@
                 <w:noProof/>
                 <w:webHidden/>
               </w:rPr>
-              <w:instrText xml:space="preserve"> PAGEREF _Toc160800842 \h </w:instrText>
+              <w:instrText xml:space="preserve"> PAGEREF _Toc195187041 \h </w:instrText>
             </w:r>
             <w:r>
               <w:rPr>
@@ -1872,7 +1899,7 @@
                 <w:noProof/>
                 <w:webHidden/>
               </w:rPr>
-              <w:t>13</w:t>
+              <w:t>15</w:t>
             </w:r>
             <w:r>
               <w:rPr>
@@ -1893,17 +1920,19 @@
               <w:rFonts w:asciiTheme="minorHAnsi" w:eastAsiaTheme="minorEastAsia" w:hAnsiTheme="minorHAnsi" w:cstheme="minorBidi"/>
               <w:noProof/>
               <w:kern w:val="2"/>
+              <w:sz w:val="24"/>
+              <w:szCs w:val="24"/>
               <w:lang w:val="en-US"/>
               <w14:ligatures w14:val="standardContextual"/>
             </w:rPr>
           </w:pPr>
-          <w:hyperlink w:anchor="_Toc160800843" w:history="1">
+          <w:hyperlink w:anchor="_Toc195187042" w:history="1">
             <w:r>
               <w:rPr>
                 <w:rStyle w:val="Hyperlink"/>
                 <w:noProof/>
               </w:rPr>
-              <w:t>GetLanguageOfApplication</w:t>
+              <w:t>SampleTakenType</w:t>
             </w:r>
             <w:r>
               <w:rPr>
@@ -1924,7 +1953,7 @@
                 <w:noProof/>
                 <w:webHidden/>
               </w:rPr>
-              <w:instrText xml:space="preserve"> PAGEREF _Toc160800843 \h </w:instrText>
+              <w:instrText xml:space="preserve"> PAGEREF _Toc195187042 \h </w:instrText>
             </w:r>
             <w:r>
               <w:rPr>
@@ -1944,7 +1973,7 @@
                 <w:noProof/>
                 <w:webHidden/>
               </w:rPr>
-              <w:t>14</w:t>
+              <w:t>16</w:t>
             </w:r>
             <w:r>
               <w:rPr>
@@ -1965,17 +1994,19 @@
               <w:rFonts w:asciiTheme="minorHAnsi" w:eastAsiaTheme="minorEastAsia" w:hAnsiTheme="minorHAnsi" w:cstheme="minorBidi"/>
               <w:noProof/>
               <w:kern w:val="2"/>
+              <w:sz w:val="24"/>
+              <w:szCs w:val="24"/>
               <w:lang w:val="en-US"/>
               <w14:ligatures w14:val="standardContextual"/>
             </w:rPr>
           </w:pPr>
-          <w:hyperlink w:anchor="_Toc160800844" w:history="1">
+          <w:hyperlink w:anchor="_Toc195187043" w:history="1">
             <w:r>
               <w:rPr>
                 <w:rStyle w:val="Hyperlink"/>
                 <w:noProof/>
               </w:rPr>
-              <w:t>GetDocuments</w:t>
+              <w:t>SuspectedPlaceType</w:t>
             </w:r>
             <w:r>
               <w:rPr>
@@ -1996,7 +2027,7 @@
                 <w:noProof/>
                 <w:webHidden/>
               </w:rPr>
-              <w:instrText xml:space="preserve"> PAGEREF _Toc160800844 \h </w:instrText>
+              <w:instrText xml:space="preserve"> PAGEREF _Toc195187043 \h </w:instrText>
             </w:r>
             <w:r>
               <w:rPr>
@@ -2016,7 +2047,81 @@
                 <w:noProof/>
                 <w:webHidden/>
               </w:rPr>
-              <w:t>15</w:t>
+              <w:t>17</w:t>
+            </w:r>
+            <w:r>
+              <w:rPr>
+                <w:noProof/>
+                <w:webHidden/>
+              </w:rPr>
+              <w:fldChar w:fldCharType="end"/>
+            </w:r>
+          </w:hyperlink>
+        </w:p>
+        <w:p>
+          <w:pPr>
+            <w:pStyle w:val="TOC3"/>
+            <w:tabs>
+              <w:tab w:val="right" w:leader="dot" w:pos="9620"/>
+            </w:tabs>
+            <w:rPr>
+              <w:rFonts w:asciiTheme="minorHAnsi" w:eastAsiaTheme="minorEastAsia" w:hAnsiTheme="minorHAnsi" w:cstheme="minorBidi"/>
+              <w:noProof/>
+              <w:kern w:val="2"/>
+              <w:sz w:val="24"/>
+              <w:szCs w:val="24"/>
+              <w:lang w:val="en-US"/>
+              <w14:ligatures w14:val="standardContextual"/>
+            </w:rPr>
+          </w:pPr>
+          <w:hyperlink w:anchor="_Toc195187044" w:history="1">
+            <w:r>
+              <w:rPr>
+                <w:rStyle w:val="Hyperlink"/>
+                <w:noProof/>
+              </w:rPr>
+              <w:t>SyndromeType</w:t>
+            </w:r>
+            <w:r>
+              <w:rPr>
+                <w:noProof/>
+                <w:webHidden/>
+              </w:rPr>
+              <w:tab/>
+            </w:r>
+            <w:r>
+              <w:rPr>
+                <w:noProof/>
+                <w:webHidden/>
+              </w:rPr>
+              <w:fldChar w:fldCharType="begin"/>
+            </w:r>
+            <w:r>
+              <w:rPr>
+                <w:noProof/>
+                <w:webHidden/>
+              </w:rPr>
+              <w:instrText xml:space="preserve"> PAGEREF _Toc195187044 \h </w:instrText>
+            </w:r>
+            <w:r>
+              <w:rPr>
+                <w:noProof/>
+                <w:webHidden/>
+              </w:rPr>
+            </w:r>
+            <w:r>
+              <w:rPr>
+                <w:noProof/>
+                <w:webHidden/>
+              </w:rPr>
+              <w:fldChar w:fldCharType="separate"/>
+            </w:r>
+            <w:r>
+              <w:rPr>
+                <w:noProof/>
+                <w:webHidden/>
+              </w:rPr>
+              <w:t>19</w:t>
             </w:r>
             <w:r>
               <w:rPr>
@@ -2037,17 +2142,19 @@
               <w:rFonts w:asciiTheme="minorHAnsi" w:eastAsiaTheme="minorEastAsia" w:hAnsiTheme="minorHAnsi" w:cstheme="minorBidi"/>
               <w:noProof/>
               <w:kern w:val="2"/>
+              <w:sz w:val="24"/>
+              <w:szCs w:val="24"/>
               <w:lang w:val="en-US"/>
               <w14:ligatures w14:val="standardContextual"/>
             </w:rPr>
           </w:pPr>
-          <w:hyperlink w:anchor="_Toc160800845" w:history="1">
+          <w:hyperlink w:anchor="_Toc195187045" w:history="1">
             <w:r>
               <w:rPr>
                 <w:rStyle w:val="Hyperlink"/>
                 <w:noProof/>
               </w:rPr>
-              <w:t>Application</w:t>
+              <w:t>ReportRegister</w:t>
             </w:r>
             <w:r>
               <w:rPr>
@@ -2068,7 +2175,7 @@
                 <w:noProof/>
                 <w:webHidden/>
               </w:rPr>
-              <w:instrText xml:space="preserve"> PAGEREF _Toc160800845 \h </w:instrText>
+              <w:instrText xml:space="preserve"> PAGEREF _Toc195187045 \h </w:instrText>
             </w:r>
             <w:r>
               <w:rPr>
@@ -2088,745 +2195,7 @@
                 <w:noProof/>
                 <w:webHidden/>
               </w:rPr>
-              <w:t>16</w:t>
-            </w:r>
-            <w:r>
-              <w:rPr>
-                <w:noProof/>
-                <w:webHidden/>
-              </w:rPr>
-              <w:fldChar w:fldCharType="end"/>
-            </w:r>
-          </w:hyperlink>
-        </w:p>
-        <w:p>
-          <w:pPr>
-            <w:pStyle w:val="TOC2"/>
-            <w:tabs>
-              <w:tab w:val="right" w:leader="dot" w:pos="9620"/>
-            </w:tabs>
-            <w:rPr>
-              <w:rFonts w:asciiTheme="minorHAnsi" w:eastAsiaTheme="minorEastAsia" w:hAnsiTheme="minorHAnsi" w:cstheme="minorBidi"/>
-              <w:noProof/>
-              <w:kern w:val="2"/>
-              <w:lang w:val="en-US"/>
-              <w14:ligatures w14:val="standardContextual"/>
-            </w:rPr>
-          </w:pPr>
-          <w:hyperlink w:anchor="_Toc160800846" w:history="1">
-            <w:r>
-              <w:rPr>
-                <w:rStyle w:val="Hyperlink"/>
-                <w:noProof/>
-              </w:rPr>
-              <w:t>API DOKUMENTIMI TEKNIK PER APLIKIM</w:t>
-            </w:r>
-            <w:r>
-              <w:rPr>
-                <w:noProof/>
-                <w:webHidden/>
-              </w:rPr>
-              <w:tab/>
-            </w:r>
-            <w:r>
-              <w:rPr>
-                <w:noProof/>
-                <w:webHidden/>
-              </w:rPr>
-              <w:fldChar w:fldCharType="begin"/>
-            </w:r>
-            <w:r>
-              <w:rPr>
-                <w:noProof/>
-                <w:webHidden/>
-              </w:rPr>
-              <w:instrText xml:space="preserve"> PAGEREF _Toc160800846 \h </w:instrText>
-            </w:r>
-            <w:r>
-              <w:rPr>
-                <w:noProof/>
-                <w:webHidden/>
-              </w:rPr>
-            </w:r>
-            <w:r>
-              <w:rPr>
-                <w:noProof/>
-                <w:webHidden/>
-              </w:rPr>
-              <w:fldChar w:fldCharType="separate"/>
-            </w:r>
-            <w:r>
-              <w:rPr>
-                <w:noProof/>
-                <w:webHidden/>
-              </w:rPr>
-              <w:t>17</w:t>
-            </w:r>
-            <w:r>
-              <w:rPr>
-                <w:noProof/>
-                <w:webHidden/>
-              </w:rPr>
-              <w:fldChar w:fldCharType="end"/>
-            </w:r>
-          </w:hyperlink>
-        </w:p>
-        <w:p>
-          <w:pPr>
-            <w:pStyle w:val="TOC3"/>
-            <w:tabs>
-              <w:tab w:val="right" w:leader="dot" w:pos="9620"/>
-            </w:tabs>
-            <w:rPr>
-              <w:rFonts w:asciiTheme="minorHAnsi" w:eastAsiaTheme="minorEastAsia" w:hAnsiTheme="minorHAnsi" w:cstheme="minorBidi"/>
-              <w:noProof/>
-              <w:kern w:val="2"/>
-              <w:lang w:val="en-US"/>
-              <w14:ligatures w14:val="standardContextual"/>
-            </w:rPr>
-          </w:pPr>
-          <w:hyperlink w:anchor="_Toc160800847" w:history="1">
-            <w:r>
-              <w:rPr>
-                <w:rStyle w:val="Hyperlink"/>
-                <w:noProof/>
-              </w:rPr>
-              <w:t>StartApplicationBI</w:t>
-            </w:r>
-            <w:r>
-              <w:rPr>
-                <w:noProof/>
-                <w:webHidden/>
-              </w:rPr>
-              <w:tab/>
-            </w:r>
-            <w:r>
-              <w:rPr>
-                <w:noProof/>
-                <w:webHidden/>
-              </w:rPr>
-              <w:fldChar w:fldCharType="begin"/>
-            </w:r>
-            <w:r>
-              <w:rPr>
-                <w:noProof/>
-                <w:webHidden/>
-              </w:rPr>
-              <w:instrText xml:space="preserve"> PAGEREF _Toc160800847 \h </w:instrText>
-            </w:r>
-            <w:r>
-              <w:rPr>
-                <w:noProof/>
-                <w:webHidden/>
-              </w:rPr>
-            </w:r>
-            <w:r>
-              <w:rPr>
-                <w:noProof/>
-                <w:webHidden/>
-              </w:rPr>
-              <w:fldChar w:fldCharType="separate"/>
-            </w:r>
-            <w:r>
-              <w:rPr>
-                <w:noProof/>
-                <w:webHidden/>
-              </w:rPr>
-              <w:t>17</w:t>
-            </w:r>
-            <w:r>
-              <w:rPr>
-                <w:noProof/>
-                <w:webHidden/>
-              </w:rPr>
-              <w:fldChar w:fldCharType="end"/>
-            </w:r>
-          </w:hyperlink>
-        </w:p>
-        <w:p>
-          <w:pPr>
-            <w:pStyle w:val="TOC3"/>
-            <w:tabs>
-              <w:tab w:val="right" w:leader="dot" w:pos="9620"/>
-            </w:tabs>
-            <w:rPr>
-              <w:rFonts w:asciiTheme="minorHAnsi" w:eastAsiaTheme="minorEastAsia" w:hAnsiTheme="minorHAnsi" w:cstheme="minorBidi"/>
-              <w:noProof/>
-              <w:kern w:val="2"/>
-              <w:lang w:val="en-US"/>
-              <w14:ligatures w14:val="standardContextual"/>
-            </w:rPr>
-          </w:pPr>
-          <w:hyperlink w:anchor="_Toc160800848" w:history="1">
-            <w:r>
-              <w:rPr>
-                <w:rStyle w:val="Hyperlink"/>
-                <w:noProof/>
-              </w:rPr>
-              <w:t>ApplicationBI1</w:t>
-            </w:r>
-            <w:r>
-              <w:rPr>
-                <w:noProof/>
-                <w:webHidden/>
-              </w:rPr>
-              <w:tab/>
-            </w:r>
-            <w:r>
-              <w:rPr>
-                <w:noProof/>
-                <w:webHidden/>
-              </w:rPr>
-              <w:fldChar w:fldCharType="begin"/>
-            </w:r>
-            <w:r>
-              <w:rPr>
-                <w:noProof/>
-                <w:webHidden/>
-              </w:rPr>
-              <w:instrText xml:space="preserve"> PAGEREF _Toc160800848 \h </w:instrText>
-            </w:r>
-            <w:r>
-              <w:rPr>
-                <w:noProof/>
-                <w:webHidden/>
-              </w:rPr>
-            </w:r>
-            <w:r>
-              <w:rPr>
-                <w:noProof/>
-                <w:webHidden/>
-              </w:rPr>
-              <w:fldChar w:fldCharType="separate"/>
-            </w:r>
-            <w:r>
-              <w:rPr>
-                <w:noProof/>
-                <w:webHidden/>
-              </w:rPr>
-              <w:t>18</w:t>
-            </w:r>
-            <w:r>
-              <w:rPr>
-                <w:noProof/>
-                <w:webHidden/>
-              </w:rPr>
-              <w:fldChar w:fldCharType="end"/>
-            </w:r>
-          </w:hyperlink>
-        </w:p>
-        <w:p>
-          <w:pPr>
-            <w:pStyle w:val="TOC3"/>
-            <w:tabs>
-              <w:tab w:val="right" w:leader="dot" w:pos="9620"/>
-            </w:tabs>
-            <w:rPr>
-              <w:rFonts w:asciiTheme="minorHAnsi" w:eastAsiaTheme="minorEastAsia" w:hAnsiTheme="minorHAnsi" w:cstheme="minorBidi"/>
-              <w:noProof/>
-              <w:kern w:val="2"/>
-              <w:lang w:val="en-US"/>
-              <w14:ligatures w14:val="standardContextual"/>
-            </w:rPr>
-          </w:pPr>
-          <w:hyperlink w:anchor="_Toc160800849" w:history="1">
-            <w:r>
-              <w:rPr>
-                <w:rStyle w:val="Hyperlink"/>
-                <w:noProof/>
-              </w:rPr>
-              <w:t>ApplicationBI2</w:t>
-            </w:r>
-            <w:r>
-              <w:rPr>
-                <w:noProof/>
-                <w:webHidden/>
-              </w:rPr>
-              <w:tab/>
-            </w:r>
-            <w:r>
-              <w:rPr>
-                <w:noProof/>
-                <w:webHidden/>
-              </w:rPr>
-              <w:fldChar w:fldCharType="begin"/>
-            </w:r>
-            <w:r>
-              <w:rPr>
-                <w:noProof/>
-                <w:webHidden/>
-              </w:rPr>
-              <w:instrText xml:space="preserve"> PAGEREF _Toc160800849 \h </w:instrText>
-            </w:r>
-            <w:r>
-              <w:rPr>
-                <w:noProof/>
-                <w:webHidden/>
-              </w:rPr>
-            </w:r>
-            <w:r>
-              <w:rPr>
-                <w:noProof/>
-                <w:webHidden/>
-              </w:rPr>
-              <w:fldChar w:fldCharType="separate"/>
-            </w:r>
-            <w:r>
-              <w:rPr>
-                <w:noProof/>
-                <w:webHidden/>
-              </w:rPr>
-              <w:t>23</w:t>
-            </w:r>
-            <w:r>
-              <w:rPr>
-                <w:noProof/>
-                <w:webHidden/>
-              </w:rPr>
-              <w:fldChar w:fldCharType="end"/>
-            </w:r>
-          </w:hyperlink>
-        </w:p>
-        <w:p>
-          <w:pPr>
-            <w:pStyle w:val="TOC3"/>
-            <w:tabs>
-              <w:tab w:val="right" w:leader="dot" w:pos="9620"/>
-            </w:tabs>
-            <w:rPr>
-              <w:rFonts w:asciiTheme="minorHAnsi" w:eastAsiaTheme="minorEastAsia" w:hAnsiTheme="minorHAnsi" w:cstheme="minorBidi"/>
-              <w:noProof/>
-              <w:kern w:val="2"/>
-              <w:lang w:val="en-US"/>
-              <w14:ligatures w14:val="standardContextual"/>
-            </w:rPr>
-          </w:pPr>
-          <w:hyperlink w:anchor="_Toc160800850" w:history="1">
-            <w:r>
-              <w:rPr>
-                <w:rStyle w:val="Hyperlink"/>
-                <w:noProof/>
-              </w:rPr>
-              <w:t>Application3</w:t>
-            </w:r>
-            <w:r>
-              <w:rPr>
-                <w:noProof/>
-                <w:webHidden/>
-              </w:rPr>
-              <w:tab/>
-            </w:r>
-            <w:r>
-              <w:rPr>
-                <w:noProof/>
-                <w:webHidden/>
-              </w:rPr>
-              <w:fldChar w:fldCharType="begin"/>
-            </w:r>
-            <w:r>
-              <w:rPr>
-                <w:noProof/>
-                <w:webHidden/>
-              </w:rPr>
-              <w:instrText xml:space="preserve"> PAGEREF _Toc160800850 \h </w:instrText>
-            </w:r>
-            <w:r>
-              <w:rPr>
-                <w:noProof/>
-                <w:webHidden/>
-              </w:rPr>
-            </w:r>
-            <w:r>
-              <w:rPr>
-                <w:noProof/>
-                <w:webHidden/>
-              </w:rPr>
-              <w:fldChar w:fldCharType="separate"/>
-            </w:r>
-            <w:r>
-              <w:rPr>
-                <w:noProof/>
-                <w:webHidden/>
-              </w:rPr>
-              <w:t>25</w:t>
-            </w:r>
-            <w:r>
-              <w:rPr>
-                <w:noProof/>
-                <w:webHidden/>
-              </w:rPr>
-              <w:fldChar w:fldCharType="end"/>
-            </w:r>
-          </w:hyperlink>
-        </w:p>
-        <w:p>
-          <w:pPr>
-            <w:pStyle w:val="TOC3"/>
-            <w:tabs>
-              <w:tab w:val="right" w:leader="dot" w:pos="9620"/>
-            </w:tabs>
-            <w:rPr>
-              <w:rFonts w:asciiTheme="minorHAnsi" w:eastAsiaTheme="minorEastAsia" w:hAnsiTheme="minorHAnsi" w:cstheme="minorBidi"/>
-              <w:noProof/>
-              <w:kern w:val="2"/>
-              <w:lang w:val="en-US"/>
-              <w14:ligatures w14:val="standardContextual"/>
-            </w:rPr>
-          </w:pPr>
-          <w:hyperlink w:anchor="_Toc160800851" w:history="1">
-            <w:r>
-              <w:rPr>
-                <w:rStyle w:val="Hyperlink"/>
-                <w:noProof/>
-              </w:rPr>
-              <w:t>Application4</w:t>
-            </w:r>
-            <w:r>
-              <w:rPr>
-                <w:noProof/>
-                <w:webHidden/>
-              </w:rPr>
-              <w:tab/>
-            </w:r>
-            <w:r>
-              <w:rPr>
-                <w:noProof/>
-                <w:webHidden/>
-              </w:rPr>
-              <w:fldChar w:fldCharType="begin"/>
-            </w:r>
-            <w:r>
-              <w:rPr>
-                <w:noProof/>
-                <w:webHidden/>
-              </w:rPr>
-              <w:instrText xml:space="preserve"> PAGEREF _Toc160800851 \h </w:instrText>
-            </w:r>
-            <w:r>
-              <w:rPr>
-                <w:noProof/>
-                <w:webHidden/>
-              </w:rPr>
-            </w:r>
-            <w:r>
-              <w:rPr>
-                <w:noProof/>
-                <w:webHidden/>
-              </w:rPr>
-              <w:fldChar w:fldCharType="separate"/>
-            </w:r>
-            <w:r>
-              <w:rPr>
-                <w:noProof/>
-                <w:webHidden/>
-              </w:rPr>
-              <w:t>30</w:t>
-            </w:r>
-            <w:r>
-              <w:rPr>
-                <w:noProof/>
-                <w:webHidden/>
-              </w:rPr>
-              <w:fldChar w:fldCharType="end"/>
-            </w:r>
-          </w:hyperlink>
-        </w:p>
-        <w:p>
-          <w:pPr>
-            <w:pStyle w:val="TOC3"/>
-            <w:tabs>
-              <w:tab w:val="right" w:leader="dot" w:pos="9620"/>
-            </w:tabs>
-            <w:rPr>
-              <w:rFonts w:asciiTheme="minorHAnsi" w:eastAsiaTheme="minorEastAsia" w:hAnsiTheme="minorHAnsi" w:cstheme="minorBidi"/>
-              <w:noProof/>
-              <w:kern w:val="2"/>
-              <w:lang w:val="en-US"/>
-              <w14:ligatures w14:val="standardContextual"/>
-            </w:rPr>
-          </w:pPr>
-          <w:hyperlink w:anchor="_Toc160800852" w:history="1">
-            <w:r>
-              <w:rPr>
-                <w:rStyle w:val="Hyperlink"/>
-                <w:noProof/>
-              </w:rPr>
-              <w:t>Application5</w:t>
-            </w:r>
-            <w:r>
-              <w:rPr>
-                <w:noProof/>
-                <w:webHidden/>
-              </w:rPr>
-              <w:tab/>
-            </w:r>
-            <w:r>
-              <w:rPr>
-                <w:noProof/>
-                <w:webHidden/>
-              </w:rPr>
-              <w:fldChar w:fldCharType="begin"/>
-            </w:r>
-            <w:r>
-              <w:rPr>
-                <w:noProof/>
-                <w:webHidden/>
-              </w:rPr>
-              <w:instrText xml:space="preserve"> PAGEREF _Toc160800852 \h </w:instrText>
-            </w:r>
-            <w:r>
-              <w:rPr>
-                <w:noProof/>
-                <w:webHidden/>
-              </w:rPr>
-            </w:r>
-            <w:r>
-              <w:rPr>
-                <w:noProof/>
-                <w:webHidden/>
-              </w:rPr>
-              <w:fldChar w:fldCharType="separate"/>
-            </w:r>
-            <w:r>
-              <w:rPr>
-                <w:noProof/>
-                <w:webHidden/>
-              </w:rPr>
-              <w:t>33</w:t>
-            </w:r>
-            <w:r>
-              <w:rPr>
-                <w:noProof/>
-                <w:webHidden/>
-              </w:rPr>
-              <w:fldChar w:fldCharType="end"/>
-            </w:r>
-          </w:hyperlink>
-        </w:p>
-        <w:p>
-          <w:pPr>
-            <w:pStyle w:val="TOC3"/>
-            <w:tabs>
-              <w:tab w:val="right" w:leader="dot" w:pos="9620"/>
-            </w:tabs>
-            <w:rPr>
-              <w:rFonts w:asciiTheme="minorHAnsi" w:eastAsiaTheme="minorEastAsia" w:hAnsiTheme="minorHAnsi" w:cstheme="minorBidi"/>
-              <w:noProof/>
-              <w:kern w:val="2"/>
-              <w:lang w:val="en-US"/>
-              <w14:ligatures w14:val="standardContextual"/>
-            </w:rPr>
-          </w:pPr>
-          <w:hyperlink w:anchor="_Toc160800853" w:history="1">
-            <w:r>
-              <w:rPr>
-                <w:rStyle w:val="Hyperlink"/>
-                <w:noProof/>
-              </w:rPr>
-              <w:t>Application6</w:t>
-            </w:r>
-            <w:r>
-              <w:rPr>
-                <w:noProof/>
-                <w:webHidden/>
-              </w:rPr>
-              <w:tab/>
-            </w:r>
-            <w:r>
-              <w:rPr>
-                <w:noProof/>
-                <w:webHidden/>
-              </w:rPr>
-              <w:fldChar w:fldCharType="begin"/>
-            </w:r>
-            <w:r>
-              <w:rPr>
-                <w:noProof/>
-                <w:webHidden/>
-              </w:rPr>
-              <w:instrText xml:space="preserve"> PAGEREF _Toc160800853 \h </w:instrText>
-            </w:r>
-            <w:r>
-              <w:rPr>
-                <w:noProof/>
-                <w:webHidden/>
-              </w:rPr>
-            </w:r>
-            <w:r>
-              <w:rPr>
-                <w:noProof/>
-                <w:webHidden/>
-              </w:rPr>
-              <w:fldChar w:fldCharType="separate"/>
-            </w:r>
-            <w:r>
-              <w:rPr>
-                <w:noProof/>
-                <w:webHidden/>
-              </w:rPr>
-              <w:t>39</w:t>
-            </w:r>
-            <w:r>
-              <w:rPr>
-                <w:noProof/>
-                <w:webHidden/>
-              </w:rPr>
-              <w:fldChar w:fldCharType="end"/>
-            </w:r>
-          </w:hyperlink>
-        </w:p>
-        <w:p>
-          <w:pPr>
-            <w:pStyle w:val="TOC3"/>
-            <w:tabs>
-              <w:tab w:val="right" w:leader="dot" w:pos="9620"/>
-            </w:tabs>
-            <w:rPr>
-              <w:rFonts w:asciiTheme="minorHAnsi" w:eastAsiaTheme="minorEastAsia" w:hAnsiTheme="minorHAnsi" w:cstheme="minorBidi"/>
-              <w:noProof/>
-              <w:kern w:val="2"/>
-              <w:lang w:val="en-US"/>
-              <w14:ligatures w14:val="standardContextual"/>
-            </w:rPr>
-          </w:pPr>
-          <w:hyperlink w:anchor="_Toc160800854" w:history="1">
-            <w:r>
-              <w:rPr>
-                <w:rStyle w:val="Hyperlink"/>
-                <w:noProof/>
-              </w:rPr>
-              <w:t>FinishAppliciationBI</w:t>
-            </w:r>
-            <w:r>
-              <w:rPr>
-                <w:noProof/>
-                <w:webHidden/>
-              </w:rPr>
-              <w:tab/>
-            </w:r>
-            <w:r>
-              <w:rPr>
-                <w:noProof/>
-                <w:webHidden/>
-              </w:rPr>
-              <w:fldChar w:fldCharType="begin"/>
-            </w:r>
-            <w:r>
-              <w:rPr>
-                <w:noProof/>
-                <w:webHidden/>
-              </w:rPr>
-              <w:instrText xml:space="preserve"> PAGEREF _Toc160800854 \h </w:instrText>
-            </w:r>
-            <w:r>
-              <w:rPr>
-                <w:noProof/>
-                <w:webHidden/>
-              </w:rPr>
-            </w:r>
-            <w:r>
-              <w:rPr>
-                <w:noProof/>
-                <w:webHidden/>
-              </w:rPr>
-              <w:fldChar w:fldCharType="separate"/>
-            </w:r>
-            <w:r>
-              <w:rPr>
-                <w:noProof/>
-                <w:webHidden/>
-              </w:rPr>
-              <w:t>42</w:t>
-            </w:r>
-            <w:r>
-              <w:rPr>
-                <w:noProof/>
-                <w:webHidden/>
-              </w:rPr>
-              <w:fldChar w:fldCharType="end"/>
-            </w:r>
-          </w:hyperlink>
-        </w:p>
-        <w:p>
-          <w:pPr>
-            <w:pStyle w:val="TOC1"/>
-            <w:tabs>
-              <w:tab w:val="left" w:pos="440"/>
-              <w:tab w:val="right" w:leader="dot" w:pos="9620"/>
-            </w:tabs>
-            <w:rPr>
-              <w:rFonts w:asciiTheme="minorHAnsi" w:eastAsiaTheme="minorEastAsia" w:hAnsiTheme="minorHAnsi" w:cstheme="minorBidi"/>
-              <w:noProof/>
-              <w:kern w:val="2"/>
-              <w:lang w:val="en-US"/>
-              <w14:ligatures w14:val="standardContextual"/>
-            </w:rPr>
-          </w:pPr>
-          <w:hyperlink w:anchor="_Toc160800855" w:history="1">
-            <w:r>
-              <w:rPr>
-                <w:rStyle w:val="Hyperlink"/>
-                <w:noProof/>
-              </w:rPr>
-              <w:t>3.</w:t>
-            </w:r>
-            <w:r>
-              <w:rPr>
-                <w:rFonts w:asciiTheme="minorHAnsi" w:eastAsiaTheme="minorEastAsia" w:hAnsiTheme="minorHAnsi" w:cstheme="minorBidi"/>
-                <w:noProof/>
-                <w:kern w:val="2"/>
-                <w:lang w:val="en-US"/>
-                <w14:ligatures w14:val="standardContextual"/>
-              </w:rPr>
-              <w:tab/>
-            </w:r>
-            <w:r>
-              <w:rPr>
-                <w:rStyle w:val="Hyperlink"/>
-                <w:noProof/>
-              </w:rPr>
-              <w:t>Codes</w:t>
-            </w:r>
-            <w:r>
-              <w:rPr>
-                <w:noProof/>
-                <w:webHidden/>
-              </w:rPr>
-              <w:tab/>
-            </w:r>
-            <w:r>
-              <w:rPr>
-                <w:noProof/>
-                <w:webHidden/>
-              </w:rPr>
-              <w:fldChar w:fldCharType="begin"/>
-            </w:r>
-            <w:r>
-              <w:rPr>
-                <w:noProof/>
-                <w:webHidden/>
-              </w:rPr>
-              <w:instrText xml:space="preserve"> PAGEREF _Toc160800855 \h </w:instrText>
-            </w:r>
-            <w:r>
-              <w:rPr>
-                <w:noProof/>
-                <w:webHidden/>
-              </w:rPr>
-            </w:r>
-            <w:r>
-              <w:rPr>
-                <w:noProof/>
-                <w:webHidden/>
-              </w:rPr>
-              <w:fldChar w:fldCharType="separate"/>
-            </w:r>
-            <w:r>
-              <w:rPr>
-                <w:noProof/>
-                <w:webHidden/>
-              </w:rPr>
-              <w:t>43</w:t>
+              <w:t>20</w:t>
             </w:r>
             <w:r>
               <w:rPr>
@@ -2863,18 +2232,29 @@
     <w:p/>
     <w:p/>
     <w:p/>
+    <w:p/>
+    <w:p/>
+    <w:p/>
+    <w:p/>
+    <w:p/>
+    <w:p/>
+    <w:p/>
+    <w:p/>
+    <w:p/>
+    <w:p/>
     <w:p>
       <w:pPr>
         <w:pStyle w:val="Heading1"/>
       </w:pPr>
-      <w:bookmarkStart w:id="1" w:name="_Toc160800832"/>
-      <w:bookmarkStart w:id="2" w:name="_Hlk160799830"/>
+      <w:bookmarkStart w:id="1" w:name="_Hlk160799830"/>
+      <w:bookmarkStart w:id="2" w:name="_Toc195187031"/>
       <w:r>
+        <w:lastRenderedPageBreak/>
         <w:t>Token</w:t>
       </w:r>
-      <w:bookmarkEnd w:id="1"/>
+      <w:bookmarkEnd w:id="2"/>
     </w:p>
-    <w:bookmarkEnd w:id="2"/>
+    <w:bookmarkEnd w:id="1"/>
     <w:p/>
     <w:p>
       <w:pPr>
@@ -3001,7 +2381,7 @@
       <w:pPr>
         <w:pStyle w:val="Heading1"/>
       </w:pPr>
-      <w:bookmarkStart w:id="3" w:name="_Toc160800833"/>
+      <w:bookmarkStart w:id="3" w:name="_Toc195187032"/>
       <w:r>
         <w:lastRenderedPageBreak/>
         <w:t>Lookup table</w:t>
@@ -3564,10 +2944,7 @@
               <w:cnfStyle w:val="000000100000" w:firstRow="0" w:lastRow="0" w:firstColumn="0" w:lastColumn="0" w:oddVBand="0" w:evenVBand="0" w:oddHBand="1" w:evenHBand="0" w:firstRowFirstColumn="0" w:firstRowLastColumn="0" w:lastRowFirstColumn="0" w:lastRowLastColumn="0"/>
             </w:pPr>
             <w:r>
-              <w:t xml:space="preserve">Metoda qe i sjell </w:t>
-            </w:r>
-            <w:r>
-              <w:t xml:space="preserve">llojet e </w:t>
+              <w:t xml:space="preserve">Metoda qe i sjell llojet e </w:t>
             </w:r>
             <w:proofErr w:type="spellStart"/>
             <w:r>
@@ -3618,7 +2995,7 @@
           <w:numId w:val="0"/>
         </w:numPr>
       </w:pPr>
-      <w:bookmarkStart w:id="6" w:name="_Toc160800834"/>
+      <w:bookmarkStart w:id="6" w:name="_Toc195187033"/>
       <w:r>
         <w:t>API DOKUMENTIMI TEKNIK PER LOOKUP TABLE</w:t>
       </w:r>
@@ -4706,6 +4083,7 @@
                               <w:pPr>
                                 <w:pStyle w:val="Heading3"/>
                               </w:pPr>
+                              <w:bookmarkStart w:id="8" w:name="_Toc195187034"/>
                               <w:proofErr w:type="spellStart"/>
                               <w:r>
                                 <w:rPr>
@@ -4713,6 +4091,7 @@
                                 </w:rPr>
                                 <w:t>CaseClassificationType</w:t>
                               </w:r>
+                              <w:bookmarkEnd w:id="8"/>
                               <w:proofErr w:type="spellEnd"/>
                             </w:p>
                           </w:txbxContent>
@@ -4750,6 +4129,7 @@
                         <w:pPr>
                           <w:pStyle w:val="Heading3"/>
                         </w:pPr>
+                        <w:bookmarkStart w:id="9" w:name="_Toc195187034"/>
                         <w:proofErr w:type="spellStart"/>
                         <w:r>
                           <w:rPr>
@@ -4757,6 +4137,7 @@
                           </w:rPr>
                           <w:t>CaseClassificationType</w:t>
                         </w:r>
+                        <w:bookmarkEnd w:id="9"/>
                         <w:proofErr w:type="spellEnd"/>
                       </w:p>
                     </w:txbxContent>
@@ -6959,10 +6340,12 @@
                               <w:pPr>
                                 <w:pStyle w:val="Heading3"/>
                               </w:pPr>
+                              <w:bookmarkStart w:id="10" w:name="_Toc195187035"/>
                               <w:proofErr w:type="spellStart"/>
                               <w:r>
                                 <w:t>DiseaseInfectionType</w:t>
                               </w:r>
+                              <w:bookmarkEnd w:id="10"/>
                               <w:proofErr w:type="spellEnd"/>
                             </w:p>
                           </w:txbxContent>
@@ -6996,10 +6379,12 @@
                         <w:pPr>
                           <w:pStyle w:val="Heading3"/>
                         </w:pPr>
+                        <w:bookmarkStart w:id="11" w:name="_Toc195187035"/>
                         <w:proofErr w:type="spellStart"/>
                         <w:r>
                           <w:t>DiseaseInfectionType</w:t>
                         </w:r>
+                        <w:bookmarkEnd w:id="11"/>
                         <w:proofErr w:type="spellEnd"/>
                       </w:p>
                     </w:txbxContent>
@@ -9291,6 +8676,7 @@
                               <w:pPr>
                                 <w:pStyle w:val="Heading3"/>
                               </w:pPr>
+                              <w:bookmarkStart w:id="12" w:name="_Toc195187036"/>
                               <w:proofErr w:type="spellStart"/>
                               <w:r>
                                 <w:rPr>
@@ -9298,6 +8684,7 @@
                                 </w:rPr>
                                 <w:t>DiseaseInfection</w:t>
                               </w:r>
+                              <w:bookmarkEnd w:id="12"/>
                               <w:proofErr w:type="spellEnd"/>
                             </w:p>
                           </w:txbxContent>
@@ -9331,6 +8718,7 @@
                         <w:pPr>
                           <w:pStyle w:val="Heading3"/>
                         </w:pPr>
+                        <w:bookmarkStart w:id="13" w:name="_Toc195187036"/>
                         <w:proofErr w:type="spellStart"/>
                         <w:r>
                           <w:rPr>
@@ -9338,6 +8726,7 @@
                           </w:rPr>
                           <w:t>DiseaseInfection</w:t>
                         </w:r>
+                        <w:bookmarkEnd w:id="13"/>
                         <w:proofErr w:type="spellEnd"/>
                       </w:p>
                     </w:txbxContent>
@@ -11632,7 +11021,7 @@
                               <w:pPr>
                                 <w:pStyle w:val="Heading3"/>
                               </w:pPr>
-                              <w:bookmarkStart w:id="8" w:name="_Toc160800838"/>
+                              <w:bookmarkStart w:id="14" w:name="_Toc195187037"/>
                               <w:proofErr w:type="spellStart"/>
                               <w:r>
                                 <w:rPr>
@@ -11640,7 +11029,7 @@
                                 </w:rPr>
                                 <w:t>Country</w:t>
                               </w:r>
-                              <w:bookmarkEnd w:id="8"/>
+                              <w:bookmarkEnd w:id="14"/>
                               <w:proofErr w:type="spellEnd"/>
                             </w:p>
                           </w:txbxContent>
@@ -11674,7 +11063,7 @@
                         <w:pPr>
                           <w:pStyle w:val="Heading3"/>
                         </w:pPr>
-                        <w:bookmarkStart w:id="9" w:name="_Toc160800838"/>
+                        <w:bookmarkStart w:id="15" w:name="_Toc195187037"/>
                         <w:proofErr w:type="spellStart"/>
                         <w:r>
                           <w:rPr>
@@ -11682,7 +11071,7 @@
                           </w:rPr>
                           <w:t>Country</w:t>
                         </w:r>
-                        <w:bookmarkEnd w:id="9"/>
+                        <w:bookmarkEnd w:id="15"/>
                         <w:proofErr w:type="spellEnd"/>
                       </w:p>
                     </w:txbxContent>
@@ -14123,6 +13512,7 @@
                                   <w:lang w:val="en-US"/>
                                 </w:rPr>
                               </w:pPr>
+                              <w:bookmarkStart w:id="16" w:name="_Toc195187038"/>
                               <w:r>
                                 <w:rPr>
                                   <w:rStyle w:val="Heading3Char"/>
@@ -14130,6 +13520,7 @@
                                 </w:rPr>
                                 <w:t>City</w:t>
                               </w:r>
+                              <w:bookmarkEnd w:id="16"/>
                             </w:p>
                           </w:txbxContent>
                         </wps:txbx>
@@ -14165,6 +13556,7 @@
                             <w:lang w:val="en-US"/>
                           </w:rPr>
                         </w:pPr>
+                        <w:bookmarkStart w:id="17" w:name="_Toc195187038"/>
                         <w:r>
                           <w:rPr>
                             <w:rStyle w:val="Heading3Char"/>
@@ -14172,6 +13564,7 @@
                           </w:rPr>
                           <w:t>City</w:t>
                         </w:r>
+                        <w:bookmarkEnd w:id="17"/>
                       </w:p>
                     </w:txbxContent>
                   </v:textbox>
@@ -16446,10 +15839,12 @@
                               <w:pPr>
                                 <w:pStyle w:val="Heading3"/>
                               </w:pPr>
+                              <w:bookmarkStart w:id="18" w:name="_Toc195187039"/>
                               <w:proofErr w:type="spellStart"/>
                               <w:r>
                                 <w:t>Settlement</w:t>
                               </w:r>
+                              <w:bookmarkEnd w:id="18"/>
                               <w:proofErr w:type="spellEnd"/>
                             </w:p>
                           </w:txbxContent>
@@ -16483,10 +15878,12 @@
                         <w:pPr>
                           <w:pStyle w:val="Heading3"/>
                         </w:pPr>
+                        <w:bookmarkStart w:id="19" w:name="_Toc195187039"/>
                         <w:proofErr w:type="spellStart"/>
                         <w:r>
                           <w:t>Settlement</w:t>
                         </w:r>
+                        <w:bookmarkEnd w:id="19"/>
                         <w:proofErr w:type="spellEnd"/>
                       </w:p>
                     </w:txbxContent>
@@ -18769,10 +18166,12 @@
                               <w:pPr>
                                 <w:pStyle w:val="Heading3"/>
                               </w:pPr>
+                              <w:bookmarkStart w:id="20" w:name="_Toc195187040"/>
                               <w:proofErr w:type="spellStart"/>
                               <w:r>
                                 <w:t>Examination</w:t>
                               </w:r>
+                              <w:bookmarkEnd w:id="20"/>
                               <w:proofErr w:type="spellEnd"/>
                             </w:p>
                           </w:txbxContent>
@@ -18806,10 +18205,12 @@
                         <w:pPr>
                           <w:pStyle w:val="Heading3"/>
                         </w:pPr>
+                        <w:bookmarkStart w:id="21" w:name="_Toc195187040"/>
                         <w:proofErr w:type="spellStart"/>
                         <w:r>
                           <w:t>Examination</w:t>
                         </w:r>
+                        <w:bookmarkEnd w:id="21"/>
                         <w:proofErr w:type="spellEnd"/>
                       </w:p>
                     </w:txbxContent>
@@ -21290,10 +20691,12 @@
                               <w:pPr>
                                 <w:pStyle w:val="Heading3"/>
                               </w:pPr>
+                              <w:bookmarkStart w:id="22" w:name="_Toc195187041"/>
                               <w:proofErr w:type="spellStart"/>
                               <w:r>
                                 <w:t>ReportRegisterStatusType</w:t>
                               </w:r>
+                              <w:bookmarkEnd w:id="22"/>
                               <w:proofErr w:type="spellEnd"/>
                             </w:p>
                           </w:txbxContent>
@@ -21327,10 +20730,12 @@
                         <w:pPr>
                           <w:pStyle w:val="Heading3"/>
                         </w:pPr>
+                        <w:bookmarkStart w:id="23" w:name="_Toc195187041"/>
                         <w:proofErr w:type="spellStart"/>
                         <w:r>
                           <w:t>ReportRegisterStatusType</w:t>
                         </w:r>
+                        <w:bookmarkEnd w:id="23"/>
                         <w:proofErr w:type="spellEnd"/>
                       </w:p>
                     </w:txbxContent>
@@ -23596,10 +23001,12 @@
                                   <w:numId w:val="0"/>
                                 </w:numPr>
                               </w:pPr>
+                              <w:bookmarkStart w:id="24" w:name="_Toc195187042"/>
                               <w:proofErr w:type="spellStart"/>
                               <w:r>
                                 <w:t>SampleTakenType</w:t>
                               </w:r>
+                              <w:bookmarkEnd w:id="24"/>
                               <w:proofErr w:type="spellEnd"/>
                             </w:p>
                           </w:txbxContent>
@@ -23637,10 +23044,12 @@
                             <w:numId w:val="0"/>
                           </w:numPr>
                         </w:pPr>
+                        <w:bookmarkStart w:id="25" w:name="_Toc195187042"/>
                         <w:proofErr w:type="spellStart"/>
                         <w:r>
                           <w:t>SampleTakenType</w:t>
                         </w:r>
+                        <w:bookmarkEnd w:id="25"/>
                         <w:proofErr w:type="spellEnd"/>
                       </w:p>
                     </w:txbxContent>
@@ -25926,10 +25335,12 @@
                               <w:pPr>
                                 <w:pStyle w:val="Heading3"/>
                               </w:pPr>
+                              <w:bookmarkStart w:id="26" w:name="_Toc195187043"/>
                               <w:proofErr w:type="spellStart"/>
                               <w:r>
                                 <w:t>SuspectedPlaceType</w:t>
                               </w:r>
+                              <w:bookmarkEnd w:id="26"/>
                               <w:proofErr w:type="spellEnd"/>
                             </w:p>
                           </w:txbxContent>
@@ -25963,10 +25374,12 @@
                         <w:pPr>
                           <w:pStyle w:val="Heading3"/>
                         </w:pPr>
+                        <w:bookmarkStart w:id="27" w:name="_Toc195187043"/>
                         <w:proofErr w:type="spellStart"/>
                         <w:r>
                           <w:t>SuspectedPlaceType</w:t>
                         </w:r>
+                        <w:bookmarkEnd w:id="27"/>
                         <w:proofErr w:type="spellEnd"/>
                       </w:p>
                     </w:txbxContent>
@@ -28500,10 +27913,12 @@
                               <w:pPr>
                                 <w:pStyle w:val="Heading3"/>
                               </w:pPr>
+                              <w:bookmarkStart w:id="28" w:name="_Toc195187044"/>
                               <w:proofErr w:type="spellStart"/>
                               <w:r>
                                 <w:t>SyndromeType</w:t>
                               </w:r>
+                              <w:bookmarkEnd w:id="28"/>
                               <w:proofErr w:type="spellEnd"/>
                             </w:p>
                           </w:txbxContent>
@@ -28537,10 +27952,12 @@
                         <w:pPr>
                           <w:pStyle w:val="Heading3"/>
                         </w:pPr>
+                        <w:bookmarkStart w:id="29" w:name="_Toc195187044"/>
                         <w:proofErr w:type="spellStart"/>
                         <w:r>
                           <w:t>SyndromeType</w:t>
                         </w:r>
+                        <w:bookmarkEnd w:id="29"/>
                         <w:proofErr w:type="spellEnd"/>
                       </w:p>
                     </w:txbxContent>
@@ -28956,16 +28373,8 @@
               <w:rPr>
                 <w:b/>
               </w:rPr>
-              <w:t xml:space="preserve"> </w:t>
-            </w:r>
-            <w:proofErr w:type="spellStart"/>
-            <w:r>
-              <w:rPr>
-                <w:b/>
-              </w:rPr>
-              <w:t>Code</w:t>
-            </w:r>
-            <w:proofErr w:type="spellEnd"/>
+              <w:t xml:space="preserve"> Code</w:t>
+            </w:r>
             <w:r>
               <w:t>: 200</w:t>
             </w:r>
@@ -30396,7 +29805,6 @@
           <w:numId w:val="0"/>
         </w:numPr>
       </w:pPr>
-      <w:bookmarkStart w:id="10" w:name="_Toc160800845"/>
     </w:p>
     <w:p>
       <w:pPr>
@@ -30415,15 +29823,16 @@
           <w:numId w:val="0"/>
         </w:numPr>
       </w:pPr>
-      <w:bookmarkStart w:id="11" w:name="_Hlk160800113"/>
-      <w:bookmarkEnd w:id="10"/>
+      <w:bookmarkStart w:id="30" w:name="_Hlk160800113"/>
+      <w:bookmarkStart w:id="31" w:name="_Toc195187045"/>
       <w:proofErr w:type="spellStart"/>
       <w:r>
         <w:t>ReportRegister</w:t>
       </w:r>
+      <w:bookmarkEnd w:id="31"/>
       <w:proofErr w:type="spellEnd"/>
     </w:p>
-    <w:bookmarkEnd w:id="11"/>
+    <w:bookmarkEnd w:id="30"/>
     <w:p/>
     <w:p>
       <w:pPr>
@@ -37155,6 +36564,7 @@
   <w:style w:type="character" w:default="1" w:styleId="DefaultParagraphFont">
     <w:name w:val="Default Paragraph Font"/>
     <w:uiPriority w:val="1"/>
+    <w:semiHidden/>
     <w:unhideWhenUsed/>
   </w:style>
   <w:style w:type="table" w:default="1" w:styleId="TableNormal">

</xml_diff>